<commit_message>
Added: Index of content, How we work, Objectives, Structure
</commit_message>
<xml_diff>
--- a/Presupuesto.docx
+++ b/Presupuesto.docx
@@ -10,22 +10,1396 @@
         <w:t>Presupuesto</w:t>
       </w:r>
     </w:p>
+    <w:sdt>
+      <w:sdtPr>
+        <w:rPr>
+          <w:lang w:val="es-ES"/>
+        </w:rPr>
+        <w:id w:val="1848523912"/>
+        <w:docPartObj>
+          <w:docPartGallery w:val="Table of Contents"/>
+          <w:docPartUnique/>
+        </w:docPartObj>
+      </w:sdtPr>
+      <w:sdtEndPr>
+        <w:rPr>
+          <w:rFonts w:asciiTheme="minorHAnsi" w:eastAsiaTheme="minorHAnsi" w:hAnsiTheme="minorHAnsi" w:cstheme="minorBidi"/>
+          <w:b/>
+          <w:bCs/>
+          <w:color w:val="auto"/>
+          <w:sz w:val="22"/>
+          <w:szCs w:val="22"/>
+          <w:lang w:eastAsia="en-US"/>
+        </w:rPr>
+      </w:sdtEndPr>
+      <w:sdtContent>
+        <w:p>
+          <w:pPr>
+            <w:pStyle w:val="TtuloTDC"/>
+          </w:pPr>
+          <w:r>
+            <w:rPr>
+              <w:lang w:val="es-ES"/>
+            </w:rPr>
+            <w:t>Contenido</w:t>
+          </w:r>
+        </w:p>
+        <w:p>
+          <w:pPr>
+            <w:pStyle w:val="TDC1"/>
+            <w:tabs>
+              <w:tab w:val="right" w:leader="dot" w:pos="8494"/>
+            </w:tabs>
+            <w:rPr>
+              <w:noProof/>
+            </w:rPr>
+          </w:pPr>
+          <w:r>
+            <w:fldChar w:fldCharType="begin"/>
+          </w:r>
+          <w:r>
+            <w:instrText xml:space="preserve"> TOC \o "1-3" \h \z \u </w:instrText>
+          </w:r>
+          <w:r>
+            <w:fldChar w:fldCharType="separate"/>
+          </w:r>
+          <w:hyperlink w:anchor="_Toc91630408" w:history="1">
+            <w:r>
+              <w:rPr>
+                <w:rStyle w:val="Hipervnculo"/>
+                <w:noProof/>
+              </w:rPr>
+              <w:t>Objetivos</w:t>
+            </w:r>
+            <w:r>
+              <w:rPr>
+                <w:noProof/>
+                <w:webHidden/>
+              </w:rPr>
+              <w:tab/>
+            </w:r>
+            <w:r>
+              <w:rPr>
+                <w:noProof/>
+                <w:webHidden/>
+              </w:rPr>
+              <w:fldChar w:fldCharType="begin"/>
+            </w:r>
+            <w:r>
+              <w:rPr>
+                <w:noProof/>
+                <w:webHidden/>
+              </w:rPr>
+              <w:instrText xml:space="preserve"> PAGEREF _Toc91630408 \h </w:instrText>
+            </w:r>
+            <w:r>
+              <w:rPr>
+                <w:noProof/>
+                <w:webHidden/>
+              </w:rPr>
+            </w:r>
+            <w:r>
+              <w:rPr>
+                <w:noProof/>
+                <w:webHidden/>
+              </w:rPr>
+              <w:fldChar w:fldCharType="separate"/>
+            </w:r>
+            <w:r>
+              <w:rPr>
+                <w:noProof/>
+                <w:webHidden/>
+              </w:rPr>
+              <w:t>1</w:t>
+            </w:r>
+            <w:r>
+              <w:rPr>
+                <w:noProof/>
+                <w:webHidden/>
+              </w:rPr>
+              <w:fldChar w:fldCharType="end"/>
+            </w:r>
+          </w:hyperlink>
+        </w:p>
+        <w:p>
+          <w:pPr>
+            <w:pStyle w:val="TDC1"/>
+            <w:tabs>
+              <w:tab w:val="right" w:leader="dot" w:pos="8494"/>
+            </w:tabs>
+            <w:rPr>
+              <w:noProof/>
+            </w:rPr>
+          </w:pPr>
+          <w:hyperlink w:anchor="_Toc91630409" w:history="1">
+            <w:r>
+              <w:rPr>
+                <w:rStyle w:val="Hipervnculo"/>
+                <w:noProof/>
+              </w:rPr>
+              <w:t>Servicios incluidos</w:t>
+            </w:r>
+            <w:r>
+              <w:rPr>
+                <w:noProof/>
+                <w:webHidden/>
+              </w:rPr>
+              <w:tab/>
+            </w:r>
+            <w:r>
+              <w:rPr>
+                <w:noProof/>
+                <w:webHidden/>
+              </w:rPr>
+              <w:fldChar w:fldCharType="begin"/>
+            </w:r>
+            <w:r>
+              <w:rPr>
+                <w:noProof/>
+                <w:webHidden/>
+              </w:rPr>
+              <w:instrText xml:space="preserve"> PAGEREF _Toc91630409 \h </w:instrText>
+            </w:r>
+            <w:r>
+              <w:rPr>
+                <w:noProof/>
+                <w:webHidden/>
+              </w:rPr>
+            </w:r>
+            <w:r>
+              <w:rPr>
+                <w:noProof/>
+                <w:webHidden/>
+              </w:rPr>
+              <w:fldChar w:fldCharType="separate"/>
+            </w:r>
+            <w:r>
+              <w:rPr>
+                <w:noProof/>
+                <w:webHidden/>
+              </w:rPr>
+              <w:t>1</w:t>
+            </w:r>
+            <w:r>
+              <w:rPr>
+                <w:noProof/>
+                <w:webHidden/>
+              </w:rPr>
+              <w:fldChar w:fldCharType="end"/>
+            </w:r>
+          </w:hyperlink>
+        </w:p>
+        <w:p>
+          <w:pPr>
+            <w:pStyle w:val="TDC1"/>
+            <w:tabs>
+              <w:tab w:val="right" w:leader="dot" w:pos="8494"/>
+            </w:tabs>
+            <w:rPr>
+              <w:noProof/>
+            </w:rPr>
+          </w:pPr>
+          <w:hyperlink w:anchor="_Toc91630410" w:history="1">
+            <w:r>
+              <w:rPr>
+                <w:rStyle w:val="Hipervnculo"/>
+                <w:noProof/>
+              </w:rPr>
+              <w:t>Tiempos y fases del proyecto</w:t>
+            </w:r>
+            <w:r>
+              <w:rPr>
+                <w:noProof/>
+                <w:webHidden/>
+              </w:rPr>
+              <w:tab/>
+            </w:r>
+            <w:r>
+              <w:rPr>
+                <w:noProof/>
+                <w:webHidden/>
+              </w:rPr>
+              <w:fldChar w:fldCharType="begin"/>
+            </w:r>
+            <w:r>
+              <w:rPr>
+                <w:noProof/>
+                <w:webHidden/>
+              </w:rPr>
+              <w:instrText xml:space="preserve"> PAGEREF _Toc91630410 \h </w:instrText>
+            </w:r>
+            <w:r>
+              <w:rPr>
+                <w:noProof/>
+                <w:webHidden/>
+              </w:rPr>
+            </w:r>
+            <w:r>
+              <w:rPr>
+                <w:noProof/>
+                <w:webHidden/>
+              </w:rPr>
+              <w:fldChar w:fldCharType="separate"/>
+            </w:r>
+            <w:r>
+              <w:rPr>
+                <w:noProof/>
+                <w:webHidden/>
+              </w:rPr>
+              <w:t>1</w:t>
+            </w:r>
+            <w:r>
+              <w:rPr>
+                <w:noProof/>
+                <w:webHidden/>
+              </w:rPr>
+              <w:fldChar w:fldCharType="end"/>
+            </w:r>
+          </w:hyperlink>
+        </w:p>
+        <w:p>
+          <w:pPr>
+            <w:pStyle w:val="TDC2"/>
+            <w:tabs>
+              <w:tab w:val="right" w:leader="dot" w:pos="8494"/>
+            </w:tabs>
+            <w:rPr>
+              <w:noProof/>
+            </w:rPr>
+          </w:pPr>
+          <w:hyperlink w:anchor="_Toc91630411" w:history="1">
+            <w:r>
+              <w:rPr>
+                <w:rStyle w:val="Hipervnculo"/>
+                <w:noProof/>
+              </w:rPr>
+              <w:t>Fase de diseño</w:t>
+            </w:r>
+            <w:r>
+              <w:rPr>
+                <w:noProof/>
+                <w:webHidden/>
+              </w:rPr>
+              <w:tab/>
+            </w:r>
+            <w:r>
+              <w:rPr>
+                <w:noProof/>
+                <w:webHidden/>
+              </w:rPr>
+              <w:fldChar w:fldCharType="begin"/>
+            </w:r>
+            <w:r>
+              <w:rPr>
+                <w:noProof/>
+                <w:webHidden/>
+              </w:rPr>
+              <w:instrText xml:space="preserve"> PAGEREF _Toc91630411 \h </w:instrText>
+            </w:r>
+            <w:r>
+              <w:rPr>
+                <w:noProof/>
+                <w:webHidden/>
+              </w:rPr>
+            </w:r>
+            <w:r>
+              <w:rPr>
+                <w:noProof/>
+                <w:webHidden/>
+              </w:rPr>
+              <w:fldChar w:fldCharType="separate"/>
+            </w:r>
+            <w:r>
+              <w:rPr>
+                <w:noProof/>
+                <w:webHidden/>
+              </w:rPr>
+              <w:t>1</w:t>
+            </w:r>
+            <w:r>
+              <w:rPr>
+                <w:noProof/>
+                <w:webHidden/>
+              </w:rPr>
+              <w:fldChar w:fldCharType="end"/>
+            </w:r>
+          </w:hyperlink>
+        </w:p>
+        <w:p>
+          <w:pPr>
+            <w:pStyle w:val="TDC2"/>
+            <w:tabs>
+              <w:tab w:val="right" w:leader="dot" w:pos="8494"/>
+            </w:tabs>
+            <w:rPr>
+              <w:noProof/>
+            </w:rPr>
+          </w:pPr>
+          <w:hyperlink w:anchor="_Toc91630412" w:history="1">
+            <w:r>
+              <w:rPr>
+                <w:rStyle w:val="Hipervnculo"/>
+                <w:noProof/>
+              </w:rPr>
+              <w:t>Fase estructural</w:t>
+            </w:r>
+            <w:r>
+              <w:rPr>
+                <w:noProof/>
+                <w:webHidden/>
+              </w:rPr>
+              <w:tab/>
+            </w:r>
+            <w:r>
+              <w:rPr>
+                <w:noProof/>
+                <w:webHidden/>
+              </w:rPr>
+              <w:fldChar w:fldCharType="begin"/>
+            </w:r>
+            <w:r>
+              <w:rPr>
+                <w:noProof/>
+                <w:webHidden/>
+              </w:rPr>
+              <w:instrText xml:space="preserve"> PAGEREF _Toc91630412 \h </w:instrText>
+            </w:r>
+            <w:r>
+              <w:rPr>
+                <w:noProof/>
+                <w:webHidden/>
+              </w:rPr>
+            </w:r>
+            <w:r>
+              <w:rPr>
+                <w:noProof/>
+                <w:webHidden/>
+              </w:rPr>
+              <w:fldChar w:fldCharType="separate"/>
+            </w:r>
+            <w:r>
+              <w:rPr>
+                <w:noProof/>
+                <w:webHidden/>
+              </w:rPr>
+              <w:t>1</w:t>
+            </w:r>
+            <w:r>
+              <w:rPr>
+                <w:noProof/>
+                <w:webHidden/>
+              </w:rPr>
+              <w:fldChar w:fldCharType="end"/>
+            </w:r>
+          </w:hyperlink>
+        </w:p>
+        <w:p>
+          <w:pPr>
+            <w:pStyle w:val="TDC2"/>
+            <w:tabs>
+              <w:tab w:val="right" w:leader="dot" w:pos="8494"/>
+            </w:tabs>
+            <w:rPr>
+              <w:noProof/>
+            </w:rPr>
+          </w:pPr>
+          <w:hyperlink w:anchor="_Toc91630413" w:history="1">
+            <w:r>
+              <w:rPr>
+                <w:rStyle w:val="Hipervnculo"/>
+                <w:noProof/>
+              </w:rPr>
+              <w:t>Fase de construcción</w:t>
+            </w:r>
+            <w:r>
+              <w:rPr>
+                <w:noProof/>
+                <w:webHidden/>
+              </w:rPr>
+              <w:tab/>
+            </w:r>
+            <w:r>
+              <w:rPr>
+                <w:noProof/>
+                <w:webHidden/>
+              </w:rPr>
+              <w:fldChar w:fldCharType="begin"/>
+            </w:r>
+            <w:r>
+              <w:rPr>
+                <w:noProof/>
+                <w:webHidden/>
+              </w:rPr>
+              <w:instrText xml:space="preserve"> PAGEREF _Toc91630413 \h </w:instrText>
+            </w:r>
+            <w:r>
+              <w:rPr>
+                <w:noProof/>
+                <w:webHidden/>
+              </w:rPr>
+            </w:r>
+            <w:r>
+              <w:rPr>
+                <w:noProof/>
+                <w:webHidden/>
+              </w:rPr>
+              <w:fldChar w:fldCharType="separate"/>
+            </w:r>
+            <w:r>
+              <w:rPr>
+                <w:noProof/>
+                <w:webHidden/>
+              </w:rPr>
+              <w:t>1</w:t>
+            </w:r>
+            <w:r>
+              <w:rPr>
+                <w:noProof/>
+                <w:webHidden/>
+              </w:rPr>
+              <w:fldChar w:fldCharType="end"/>
+            </w:r>
+          </w:hyperlink>
+        </w:p>
+        <w:p>
+          <w:pPr>
+            <w:pStyle w:val="TDC2"/>
+            <w:tabs>
+              <w:tab w:val="right" w:leader="dot" w:pos="8494"/>
+            </w:tabs>
+            <w:rPr>
+              <w:noProof/>
+            </w:rPr>
+          </w:pPr>
+          <w:hyperlink w:anchor="_Toc91630414" w:history="1">
+            <w:r>
+              <w:rPr>
+                <w:rStyle w:val="Hipervnculo"/>
+                <w:noProof/>
+              </w:rPr>
+              <w:t>Fase de pruebas</w:t>
+            </w:r>
+            <w:r>
+              <w:rPr>
+                <w:noProof/>
+                <w:webHidden/>
+              </w:rPr>
+              <w:tab/>
+            </w:r>
+            <w:r>
+              <w:rPr>
+                <w:noProof/>
+                <w:webHidden/>
+              </w:rPr>
+              <w:fldChar w:fldCharType="begin"/>
+            </w:r>
+            <w:r>
+              <w:rPr>
+                <w:noProof/>
+                <w:webHidden/>
+              </w:rPr>
+              <w:instrText xml:space="preserve"> PAGEREF _Toc91630414 \h </w:instrText>
+            </w:r>
+            <w:r>
+              <w:rPr>
+                <w:noProof/>
+                <w:webHidden/>
+              </w:rPr>
+            </w:r>
+            <w:r>
+              <w:rPr>
+                <w:noProof/>
+                <w:webHidden/>
+              </w:rPr>
+              <w:fldChar w:fldCharType="separate"/>
+            </w:r>
+            <w:r>
+              <w:rPr>
+                <w:noProof/>
+                <w:webHidden/>
+              </w:rPr>
+              <w:t>1</w:t>
+            </w:r>
+            <w:r>
+              <w:rPr>
+                <w:noProof/>
+                <w:webHidden/>
+              </w:rPr>
+              <w:fldChar w:fldCharType="end"/>
+            </w:r>
+          </w:hyperlink>
+        </w:p>
+        <w:p>
+          <w:pPr>
+            <w:pStyle w:val="TDC2"/>
+            <w:tabs>
+              <w:tab w:val="right" w:leader="dot" w:pos="8494"/>
+            </w:tabs>
+            <w:rPr>
+              <w:noProof/>
+            </w:rPr>
+          </w:pPr>
+          <w:hyperlink w:anchor="_Toc91630415" w:history="1">
+            <w:r>
+              <w:rPr>
+                <w:rStyle w:val="Hipervnculo"/>
+                <w:noProof/>
+              </w:rPr>
+              <w:t>Fase de entrega y puesta en producción</w:t>
+            </w:r>
+            <w:r>
+              <w:rPr>
+                <w:noProof/>
+                <w:webHidden/>
+              </w:rPr>
+              <w:tab/>
+            </w:r>
+            <w:r>
+              <w:rPr>
+                <w:noProof/>
+                <w:webHidden/>
+              </w:rPr>
+              <w:fldChar w:fldCharType="begin"/>
+            </w:r>
+            <w:r>
+              <w:rPr>
+                <w:noProof/>
+                <w:webHidden/>
+              </w:rPr>
+              <w:instrText xml:space="preserve"> PAGEREF _Toc91630415 \h </w:instrText>
+            </w:r>
+            <w:r>
+              <w:rPr>
+                <w:noProof/>
+                <w:webHidden/>
+              </w:rPr>
+            </w:r>
+            <w:r>
+              <w:rPr>
+                <w:noProof/>
+                <w:webHidden/>
+              </w:rPr>
+              <w:fldChar w:fldCharType="separate"/>
+            </w:r>
+            <w:r>
+              <w:rPr>
+                <w:noProof/>
+                <w:webHidden/>
+              </w:rPr>
+              <w:t>1</w:t>
+            </w:r>
+            <w:r>
+              <w:rPr>
+                <w:noProof/>
+                <w:webHidden/>
+              </w:rPr>
+              <w:fldChar w:fldCharType="end"/>
+            </w:r>
+          </w:hyperlink>
+        </w:p>
+        <w:p>
+          <w:pPr>
+            <w:pStyle w:val="TDC1"/>
+            <w:tabs>
+              <w:tab w:val="right" w:leader="dot" w:pos="8494"/>
+            </w:tabs>
+            <w:rPr>
+              <w:noProof/>
+            </w:rPr>
+          </w:pPr>
+          <w:hyperlink w:anchor="_Toc91630416" w:history="1">
+            <w:r>
+              <w:rPr>
+                <w:rStyle w:val="Hipervnculo"/>
+                <w:noProof/>
+              </w:rPr>
+              <w:t>Forma de pago</w:t>
+            </w:r>
+            <w:r>
+              <w:rPr>
+                <w:noProof/>
+                <w:webHidden/>
+              </w:rPr>
+              <w:tab/>
+            </w:r>
+            <w:r>
+              <w:rPr>
+                <w:noProof/>
+                <w:webHidden/>
+              </w:rPr>
+              <w:fldChar w:fldCharType="begin"/>
+            </w:r>
+            <w:r>
+              <w:rPr>
+                <w:noProof/>
+                <w:webHidden/>
+              </w:rPr>
+              <w:instrText xml:space="preserve"> PAGEREF _Toc91630416 \h </w:instrText>
+            </w:r>
+            <w:r>
+              <w:rPr>
+                <w:noProof/>
+                <w:webHidden/>
+              </w:rPr>
+            </w:r>
+            <w:r>
+              <w:rPr>
+                <w:noProof/>
+                <w:webHidden/>
+              </w:rPr>
+              <w:fldChar w:fldCharType="separate"/>
+            </w:r>
+            <w:r>
+              <w:rPr>
+                <w:noProof/>
+                <w:webHidden/>
+              </w:rPr>
+              <w:t>1</w:t>
+            </w:r>
+            <w:r>
+              <w:rPr>
+                <w:noProof/>
+                <w:webHidden/>
+              </w:rPr>
+              <w:fldChar w:fldCharType="end"/>
+            </w:r>
+          </w:hyperlink>
+        </w:p>
+        <w:p>
+          <w:pPr>
+            <w:pStyle w:val="TDC1"/>
+            <w:tabs>
+              <w:tab w:val="right" w:leader="dot" w:pos="8494"/>
+            </w:tabs>
+            <w:rPr>
+              <w:noProof/>
+            </w:rPr>
+          </w:pPr>
+          <w:hyperlink w:anchor="_Toc91630417" w:history="1">
+            <w:r>
+              <w:rPr>
+                <w:rStyle w:val="Hipervnculo"/>
+                <w:noProof/>
+              </w:rPr>
+              <w:t>Garantías y soporte</w:t>
+            </w:r>
+            <w:r>
+              <w:rPr>
+                <w:noProof/>
+                <w:webHidden/>
+              </w:rPr>
+              <w:tab/>
+            </w:r>
+            <w:r>
+              <w:rPr>
+                <w:noProof/>
+                <w:webHidden/>
+              </w:rPr>
+              <w:fldChar w:fldCharType="begin"/>
+            </w:r>
+            <w:r>
+              <w:rPr>
+                <w:noProof/>
+                <w:webHidden/>
+              </w:rPr>
+              <w:instrText xml:space="preserve"> PAGEREF _Toc91630417 \h </w:instrText>
+            </w:r>
+            <w:r>
+              <w:rPr>
+                <w:noProof/>
+                <w:webHidden/>
+              </w:rPr>
+            </w:r>
+            <w:r>
+              <w:rPr>
+                <w:noProof/>
+                <w:webHidden/>
+              </w:rPr>
+              <w:fldChar w:fldCharType="separate"/>
+            </w:r>
+            <w:r>
+              <w:rPr>
+                <w:noProof/>
+                <w:webHidden/>
+              </w:rPr>
+              <w:t>1</w:t>
+            </w:r>
+            <w:r>
+              <w:rPr>
+                <w:noProof/>
+                <w:webHidden/>
+              </w:rPr>
+              <w:fldChar w:fldCharType="end"/>
+            </w:r>
+          </w:hyperlink>
+        </w:p>
+        <w:p>
+          <w:pPr>
+            <w:pStyle w:val="TDC1"/>
+            <w:tabs>
+              <w:tab w:val="right" w:leader="dot" w:pos="8494"/>
+            </w:tabs>
+            <w:rPr>
+              <w:noProof/>
+            </w:rPr>
+          </w:pPr>
+          <w:hyperlink w:anchor="_Toc91630418" w:history="1">
+            <w:r>
+              <w:rPr>
+                <w:rStyle w:val="Hipervnculo"/>
+                <w:noProof/>
+              </w:rPr>
+              <w:t>Licencia y propiedad intelectual</w:t>
+            </w:r>
+            <w:r>
+              <w:rPr>
+                <w:noProof/>
+                <w:webHidden/>
+              </w:rPr>
+              <w:tab/>
+            </w:r>
+            <w:r>
+              <w:rPr>
+                <w:noProof/>
+                <w:webHidden/>
+              </w:rPr>
+              <w:fldChar w:fldCharType="begin"/>
+            </w:r>
+            <w:r>
+              <w:rPr>
+                <w:noProof/>
+                <w:webHidden/>
+              </w:rPr>
+              <w:instrText xml:space="preserve"> PAGEREF _Toc91630418 \h </w:instrText>
+            </w:r>
+            <w:r>
+              <w:rPr>
+                <w:noProof/>
+                <w:webHidden/>
+              </w:rPr>
+            </w:r>
+            <w:r>
+              <w:rPr>
+                <w:noProof/>
+                <w:webHidden/>
+              </w:rPr>
+              <w:fldChar w:fldCharType="separate"/>
+            </w:r>
+            <w:r>
+              <w:rPr>
+                <w:noProof/>
+                <w:webHidden/>
+              </w:rPr>
+              <w:t>1</w:t>
+            </w:r>
+            <w:r>
+              <w:rPr>
+                <w:noProof/>
+                <w:webHidden/>
+              </w:rPr>
+              <w:fldChar w:fldCharType="end"/>
+            </w:r>
+          </w:hyperlink>
+        </w:p>
+        <w:p>
+          <w:pPr>
+            <w:pStyle w:val="TDC1"/>
+            <w:tabs>
+              <w:tab w:val="right" w:leader="dot" w:pos="8494"/>
+            </w:tabs>
+            <w:rPr>
+              <w:noProof/>
+            </w:rPr>
+          </w:pPr>
+          <w:hyperlink w:anchor="_Toc91630419" w:history="1">
+            <w:r>
+              <w:rPr>
+                <w:rStyle w:val="Hipervnculo"/>
+                <w:noProof/>
+              </w:rPr>
+              <w:t>Servicios externos</w:t>
+            </w:r>
+            <w:r>
+              <w:rPr>
+                <w:noProof/>
+                <w:webHidden/>
+              </w:rPr>
+              <w:tab/>
+            </w:r>
+            <w:r>
+              <w:rPr>
+                <w:noProof/>
+                <w:webHidden/>
+              </w:rPr>
+              <w:fldChar w:fldCharType="begin"/>
+            </w:r>
+            <w:r>
+              <w:rPr>
+                <w:noProof/>
+                <w:webHidden/>
+              </w:rPr>
+              <w:instrText xml:space="preserve"> PAGEREF _Toc91630419 \h </w:instrText>
+            </w:r>
+            <w:r>
+              <w:rPr>
+                <w:noProof/>
+                <w:webHidden/>
+              </w:rPr>
+            </w:r>
+            <w:r>
+              <w:rPr>
+                <w:noProof/>
+                <w:webHidden/>
+              </w:rPr>
+              <w:fldChar w:fldCharType="separate"/>
+            </w:r>
+            <w:r>
+              <w:rPr>
+                <w:noProof/>
+                <w:webHidden/>
+              </w:rPr>
+              <w:t>1</w:t>
+            </w:r>
+            <w:r>
+              <w:rPr>
+                <w:noProof/>
+                <w:webHidden/>
+              </w:rPr>
+              <w:fldChar w:fldCharType="end"/>
+            </w:r>
+          </w:hyperlink>
+        </w:p>
+        <w:p>
+          <w:r>
+            <w:rPr>
+              <w:b/>
+              <w:bCs/>
+              <w:lang w:val="es-ES"/>
+            </w:rPr>
+            <w:fldChar w:fldCharType="end"/>
+          </w:r>
+        </w:p>
+      </w:sdtContent>
+    </w:sdt>
     <w:p>
       <w:pPr>
         <w:pStyle w:val="Ttulo1"/>
       </w:pPr>
-      <w:r>
-        <w:t>Objetivos</w:t>
+      <w:bookmarkStart w:id="0" w:name="_Toc91630408"/>
+      <w:r>
+        <w:t>Cómo trabajamos</w:t>
       </w:r>
     </w:p>
-    <w:p/>
     <w:p>
+      <w:r>
+        <w:t xml:space="preserve">Vos, tu marca y yo </w:t>
+      </w:r>
+      <w:r>
+        <w:rPr>
+          <w:b/>
+          <w:bCs/>
+        </w:rPr>
+        <w:t>somos un equipo</w:t>
+      </w:r>
+      <w:r>
+        <w:rPr>
+          <w:b/>
+          <w:bCs/>
+        </w:rPr>
+        <w:t xml:space="preserve">. </w:t>
+      </w:r>
+      <w:r>
+        <w:t xml:space="preserve">Siempre vamos a ser nosotros, si a vos te va bien, a mí también. Por eso todas </w:t>
+      </w:r>
+      <w:r>
+        <w:t>mis</w:t>
+      </w:r>
+      <w:r>
+        <w:t xml:space="preserve"> propuestas van a ser únicas y a medida </w:t>
+      </w:r>
+      <w:r>
+        <w:t xml:space="preserve">para cada cliente. La toma de decisiones y el método de trabajo está basado en los </w:t>
+      </w:r>
+      <w:r>
+        <w:rPr>
+          <w:b/>
+          <w:bCs/>
+        </w:rPr>
+        <w:t>objetivos que definamos juntos</w:t>
+      </w:r>
+      <w:r>
+        <w:t xml:space="preserve">, por eso, si </w:t>
+      </w:r>
+      <w:proofErr w:type="spellStart"/>
+      <w:r>
+        <w:t>tenés</w:t>
+      </w:r>
+      <w:proofErr w:type="spellEnd"/>
+      <w:r>
+        <w:t xml:space="preserve"> otro presupuesto sobre la mesa, es mi prioridad informarte, que, de </w:t>
+      </w:r>
+      <w:proofErr w:type="gramStart"/>
+      <w:r>
+        <w:t>elegirme como</w:t>
+      </w:r>
+      <w:proofErr w:type="gramEnd"/>
+      <w:r>
+        <w:t xml:space="preserve"> miembro de tu equipo, las cosas las vamos a hacer de esta manera:</w:t>
+      </w:r>
+    </w:p>
+    <w:p>
+      <w:pPr>
+        <w:pStyle w:val="Prrafodelista"/>
+        <w:numPr>
+          <w:ilvl w:val="0"/>
+          <w:numId w:val="2"/>
+        </w:numPr>
+        <w:rPr>
+          <w:b/>
+          <w:bCs/>
+        </w:rPr>
+      </w:pPr>
+      <w:r>
+        <w:rPr>
+          <w:b/>
+          <w:bCs/>
+        </w:rPr>
+        <w:t>Diseño a medida</w:t>
+      </w:r>
+      <w:r>
+        <w:rPr>
+          <w:b/>
+          <w:bCs/>
+        </w:rPr>
+        <w:t>.</w:t>
+      </w:r>
+      <w:r>
+        <w:t xml:space="preserve"> Cada marca debe tener su impronta, </w:t>
+      </w:r>
+      <w:r>
+        <w:rPr>
+          <w:b/>
+          <w:bCs/>
+        </w:rPr>
+        <w:t>cada negocio es distinto</w:t>
+      </w:r>
+      <w:r>
+        <w:t>. Es</w:t>
+      </w:r>
+      <w:r>
+        <w:t xml:space="preserve"> por eso </w:t>
+      </w:r>
+      <w:proofErr w:type="gramStart"/>
+      <w:r>
+        <w:t>que</w:t>
+      </w:r>
+      <w:proofErr w:type="gramEnd"/>
+      <w:r>
+        <w:t xml:space="preserve"> vamos a dedicar una fase del proyecto especialmente al diseño</w:t>
+      </w:r>
+      <w:r>
+        <w:t xml:space="preserve"> de tu sitio web, </w:t>
+      </w:r>
+      <w:r>
+        <w:rPr>
+          <w:b/>
+          <w:bCs/>
+        </w:rPr>
+        <w:t>hecho específicamente para tu marca</w:t>
+      </w:r>
+      <w:r>
+        <w:t>.</w:t>
+      </w:r>
+    </w:p>
+    <w:p>
+      <w:pPr>
+        <w:pStyle w:val="Prrafodelista"/>
+        <w:numPr>
+          <w:ilvl w:val="0"/>
+          <w:numId w:val="2"/>
+        </w:numPr>
+        <w:rPr>
+          <w:b/>
+          <w:bCs/>
+        </w:rPr>
+      </w:pPr>
+      <w:r>
+        <w:rPr>
+          <w:b/>
+          <w:bCs/>
+        </w:rPr>
+        <w:t xml:space="preserve">Cumplimos objetivos. </w:t>
+      </w:r>
+      <w:r>
+        <w:t xml:space="preserve">El desarrollo el proyecto va a estar definido en los objetivos que definamos juntos. Todo se enfoca en que </w:t>
+      </w:r>
+      <w:r>
+        <w:rPr>
+          <w:b/>
+          <w:bCs/>
+        </w:rPr>
+        <w:t>vendas tu experiencia</w:t>
+      </w:r>
+      <w:r>
+        <w:t>, ya sea tu producto o servicio, o en tener presencia online. No decidimos arbitrariamente, sino basados en los objetivos definidos.</w:t>
+      </w:r>
+    </w:p>
+    <w:p>
+      <w:pPr>
+        <w:pStyle w:val="Prrafodelista"/>
+        <w:numPr>
+          <w:ilvl w:val="0"/>
+          <w:numId w:val="2"/>
+        </w:numPr>
+        <w:rPr>
+          <w:b/>
+          <w:bCs/>
+        </w:rPr>
+      </w:pPr>
+      <w:r>
+        <w:rPr>
+          <w:b/>
+          <w:bCs/>
+        </w:rPr>
+        <w:t>No hacemos copiar y pegar.</w:t>
+      </w:r>
+      <w:r>
+        <w:t xml:space="preserve"> Como ya te dije, cada marca es única y </w:t>
+      </w:r>
+      <w:r>
+        <w:rPr>
+          <w:b/>
+          <w:bCs/>
+        </w:rPr>
+        <w:t>tu proyecto se merece toda la atención</w:t>
+      </w:r>
+      <w:r>
+        <w:t xml:space="preserve"> para llegar de la mejor manera a término. No solamente nos centramos en desarrollar tu sitio, revisamos el contenido, te damos ideas y creamos experiencias en cada página de tu sitio </w:t>
+      </w:r>
+      <w:r>
+        <w:rPr>
+          <w:b/>
+          <w:bCs/>
+        </w:rPr>
+        <w:t>para que tu cliente te recuerde</w:t>
+      </w:r>
+    </w:p>
+    <w:p>
       <w:pPr>
         <w:pStyle w:val="Ttulo1"/>
       </w:pPr>
       <w:r>
+        <w:t>Definición de o</w:t>
+      </w:r>
+      <w:r>
+        <w:t>b</w:t>
+      </w:r>
+      <w:r>
+        <w:t>jetivos</w:t>
+      </w:r>
+      <w:bookmarkEnd w:id="0"/>
+    </w:p>
+    <w:p>
+      <w:r>
+        <w:t>El sitio web tendrá como objetivo</w:t>
+      </w:r>
+      <w:r>
+        <w:t>s</w:t>
+      </w:r>
+      <w:r>
+        <w:t xml:space="preserve"> principal</w:t>
+      </w:r>
+      <w:r>
+        <w:t xml:space="preserve">es </w:t>
+      </w:r>
+      <w:r>
+        <w:t>darle presencia online al Grupo Scout Nuestra Señora de Fátima</w:t>
+      </w:r>
+      <w:r>
+        <w:t>, lograr que la mayor cantidad de gente lo conozca y captar interesados en inscribirse a un grupo scout.</w:t>
+      </w:r>
+    </w:p>
+    <w:p>
+      <w:r>
+        <w:lastRenderedPageBreak/>
+        <w:t>Como objetivos secundarios se tendrán: dar a conocer al equipo de dirigentes que serán los adultos responsables del cuidado de los menores durante la actividad y la publicación de eventos propios.</w:t>
+      </w:r>
+    </w:p>
+    <w:p>
+      <w:pPr>
+        <w:pStyle w:val="Ttulo1"/>
+      </w:pPr>
+      <w:r>
+        <w:t>Estructura y prioridad de objetivos</w:t>
+      </w:r>
+    </w:p>
+    <w:tbl>
+      <w:tblPr>
+        <w:tblStyle w:val="Tablaconcuadrcula3-nfasis3"/>
+        <w:tblW w:w="0" w:type="auto"/>
+        <w:tblLook w:val="04A0" w:firstRow="1" w:lastRow="0" w:firstColumn="1" w:lastColumn="0" w:noHBand="0" w:noVBand="1"/>
+      </w:tblPr>
+      <w:tblGrid>
+        <w:gridCol w:w="1555"/>
+        <w:gridCol w:w="6939"/>
+      </w:tblGrid>
+      <w:tr>
+        <w:trPr>
+          <w:cnfStyle w:val="100000000000" w:firstRow="1" w:lastRow="0" w:firstColumn="0" w:lastColumn="0" w:oddVBand="0" w:evenVBand="0" w:oddHBand="0" w:evenHBand="0" w:firstRowFirstColumn="0" w:firstRowLastColumn="0" w:lastRowFirstColumn="0" w:lastRowLastColumn="0"/>
+        </w:trPr>
+        <w:tc>
+          <w:tcPr>
+            <w:cnfStyle w:val="001000000100" w:firstRow="0" w:lastRow="0" w:firstColumn="1" w:lastColumn="0" w:oddVBand="0" w:evenVBand="0" w:oddHBand="0" w:evenHBand="0" w:firstRowFirstColumn="1" w:firstRowLastColumn="0" w:lastRowFirstColumn="0" w:lastRowLastColumn="0"/>
+            <w:tcW w:w="1555" w:type="dxa"/>
+            <w:vAlign w:val="center"/>
+          </w:tcPr>
+          <w:p>
+            <w:r>
+              <w:t>Página</w:t>
+            </w:r>
+          </w:p>
+        </w:tc>
+        <w:tc>
+          <w:tcPr>
+            <w:tcW w:w="6939" w:type="dxa"/>
+            <w:vAlign w:val="center"/>
+          </w:tcPr>
+          <w:p>
+            <w:pPr>
+              <w:cnfStyle w:val="100000000000" w:firstRow="1" w:lastRow="0" w:firstColumn="0" w:lastColumn="0" w:oddVBand="0" w:evenVBand="0" w:oddHBand="0" w:evenHBand="0" w:firstRowFirstColumn="0" w:firstRowLastColumn="0" w:lastRowFirstColumn="0" w:lastRowLastColumn="0"/>
+            </w:pPr>
+            <w:r>
+              <w:t>Objetivo</w:t>
+            </w:r>
+          </w:p>
+        </w:tc>
+      </w:tr>
+      <w:tr>
+        <w:trPr>
+          <w:cnfStyle w:val="000000100000" w:firstRow="0" w:lastRow="0" w:firstColumn="0" w:lastColumn="0" w:oddVBand="0" w:evenVBand="0" w:oddHBand="1" w:evenHBand="0" w:firstRowFirstColumn="0" w:firstRowLastColumn="0" w:lastRowFirstColumn="0" w:lastRowLastColumn="0"/>
+        </w:trPr>
+        <w:tc>
+          <w:tcPr>
+            <w:cnfStyle w:val="001000000000" w:firstRow="0" w:lastRow="0" w:firstColumn="1" w:lastColumn="0" w:oddVBand="0" w:evenVBand="0" w:oddHBand="0" w:evenHBand="0" w:firstRowFirstColumn="0" w:firstRowLastColumn="0" w:lastRowFirstColumn="0" w:lastRowLastColumn="0"/>
+            <w:tcW w:w="1555" w:type="dxa"/>
+            <w:vAlign w:val="center"/>
+          </w:tcPr>
+          <w:p>
+            <w:r>
+              <w:t>Home</w:t>
+            </w:r>
+          </w:p>
+        </w:tc>
+        <w:tc>
+          <w:tcPr>
+            <w:tcW w:w="6939" w:type="dxa"/>
+            <w:vAlign w:val="center"/>
+          </w:tcPr>
+          <w:p>
+            <w:pPr>
+              <w:pStyle w:val="Prrafodelista"/>
+              <w:numPr>
+                <w:ilvl w:val="0"/>
+                <w:numId w:val="3"/>
+              </w:numPr>
+              <w:cnfStyle w:val="000000100000" w:firstRow="0" w:lastRow="0" w:firstColumn="0" w:lastColumn="0" w:oddVBand="0" w:evenVBand="0" w:oddHBand="1" w:evenHBand="0" w:firstRowFirstColumn="0" w:firstRowLastColumn="0" w:lastRowFirstColumn="0" w:lastRowLastColumn="0"/>
+            </w:pPr>
+            <w:r>
+              <w:t>Dirigir a contacto</w:t>
+            </w:r>
+          </w:p>
+        </w:tc>
+      </w:tr>
+      <w:tr>
+        <w:tc>
+          <w:tcPr>
+            <w:cnfStyle w:val="001000000000" w:firstRow="0" w:lastRow="0" w:firstColumn="1" w:lastColumn="0" w:oddVBand="0" w:evenVBand="0" w:oddHBand="0" w:evenHBand="0" w:firstRowFirstColumn="0" w:firstRowLastColumn="0" w:lastRowFirstColumn="0" w:lastRowLastColumn="0"/>
+            <w:tcW w:w="1555" w:type="dxa"/>
+            <w:vAlign w:val="center"/>
+          </w:tcPr>
+          <w:p>
+            <w:r>
+              <w:t>Historia</w:t>
+            </w:r>
+          </w:p>
+        </w:tc>
+        <w:tc>
+          <w:tcPr>
+            <w:tcW w:w="6939" w:type="dxa"/>
+            <w:vAlign w:val="center"/>
+          </w:tcPr>
+          <w:p>
+            <w:pPr>
+              <w:pStyle w:val="Prrafodelista"/>
+              <w:numPr>
+                <w:ilvl w:val="0"/>
+                <w:numId w:val="4"/>
+              </w:numPr>
+              <w:cnfStyle w:val="000000000000" w:firstRow="0" w:lastRow="0" w:firstColumn="0" w:lastColumn="0" w:oddVBand="0" w:evenVBand="0" w:oddHBand="0" w:evenHBand="0" w:firstRowFirstColumn="0" w:firstRowLastColumn="0" w:lastRowFirstColumn="0" w:lastRowLastColumn="0"/>
+            </w:pPr>
+            <w:r>
+              <w:t>Conectar con los usuarios</w:t>
+            </w:r>
+          </w:p>
+          <w:p>
+            <w:pPr>
+              <w:pStyle w:val="Prrafodelista"/>
+              <w:numPr>
+                <w:ilvl w:val="0"/>
+                <w:numId w:val="4"/>
+              </w:numPr>
+              <w:cnfStyle w:val="000000000000" w:firstRow="0" w:lastRow="0" w:firstColumn="0" w:lastColumn="0" w:oddVBand="0" w:evenVBand="0" w:oddHBand="0" w:evenHBand="0" w:firstRowFirstColumn="0" w:firstRowLastColumn="0" w:lastRowFirstColumn="0" w:lastRowLastColumn="0"/>
+            </w:pPr>
+            <w:r>
+              <w:t>Transmitir los valores</w:t>
+            </w:r>
+          </w:p>
+        </w:tc>
+      </w:tr>
+      <w:tr>
+        <w:trPr>
+          <w:cnfStyle w:val="000000100000" w:firstRow="0" w:lastRow="0" w:firstColumn="0" w:lastColumn="0" w:oddVBand="0" w:evenVBand="0" w:oddHBand="1" w:evenHBand="0" w:firstRowFirstColumn="0" w:firstRowLastColumn="0" w:lastRowFirstColumn="0" w:lastRowLastColumn="0"/>
+        </w:trPr>
+        <w:tc>
+          <w:tcPr>
+            <w:cnfStyle w:val="001000000000" w:firstRow="0" w:lastRow="0" w:firstColumn="1" w:lastColumn="0" w:oddVBand="0" w:evenVBand="0" w:oddHBand="0" w:evenHBand="0" w:firstRowFirstColumn="0" w:firstRowLastColumn="0" w:lastRowFirstColumn="0" w:lastRowLastColumn="0"/>
+            <w:tcW w:w="1555" w:type="dxa"/>
+            <w:vAlign w:val="center"/>
+          </w:tcPr>
+          <w:p>
+            <w:r>
+              <w:t>Dirigentes</w:t>
+            </w:r>
+          </w:p>
+        </w:tc>
+        <w:tc>
+          <w:tcPr>
+            <w:tcW w:w="6939" w:type="dxa"/>
+            <w:vAlign w:val="center"/>
+          </w:tcPr>
+          <w:p>
+            <w:pPr>
+              <w:pStyle w:val="Prrafodelista"/>
+              <w:numPr>
+                <w:ilvl w:val="0"/>
+                <w:numId w:val="5"/>
+              </w:numPr>
+              <w:cnfStyle w:val="000000100000" w:firstRow="0" w:lastRow="0" w:firstColumn="0" w:lastColumn="0" w:oddVBand="0" w:evenVBand="0" w:oddHBand="1" w:evenHBand="0" w:firstRowFirstColumn="0" w:firstRowLastColumn="0" w:lastRowFirstColumn="0" w:lastRowLastColumn="0"/>
+            </w:pPr>
+            <w:r>
+              <w:t>Mostrar al equipo</w:t>
+            </w:r>
+          </w:p>
+        </w:tc>
+      </w:tr>
+      <w:tr>
+        <w:tc>
+          <w:tcPr>
+            <w:cnfStyle w:val="001000000000" w:firstRow="0" w:lastRow="0" w:firstColumn="1" w:lastColumn="0" w:oddVBand="0" w:evenVBand="0" w:oddHBand="0" w:evenHBand="0" w:firstRowFirstColumn="0" w:firstRowLastColumn="0" w:lastRowFirstColumn="0" w:lastRowLastColumn="0"/>
+            <w:tcW w:w="1555" w:type="dxa"/>
+            <w:vAlign w:val="center"/>
+          </w:tcPr>
+          <w:p>
+            <w:r>
+              <w:t>Eventos</w:t>
+            </w:r>
+          </w:p>
+        </w:tc>
+        <w:tc>
+          <w:tcPr>
+            <w:tcW w:w="6939" w:type="dxa"/>
+            <w:vAlign w:val="center"/>
+          </w:tcPr>
+          <w:p>
+            <w:pPr>
+              <w:pStyle w:val="Prrafodelista"/>
+              <w:numPr>
+                <w:ilvl w:val="0"/>
+                <w:numId w:val="6"/>
+              </w:numPr>
+              <w:cnfStyle w:val="000000000000" w:firstRow="0" w:lastRow="0" w:firstColumn="0" w:lastColumn="0" w:oddVBand="0" w:evenVBand="0" w:oddHBand="0" w:evenHBand="0" w:firstRowFirstColumn="0" w:firstRowLastColumn="0" w:lastRowFirstColumn="0" w:lastRowLastColumn="0"/>
+            </w:pPr>
+            <w:r>
+              <w:t>Publicar los eventos del grupo scout</w:t>
+            </w:r>
+          </w:p>
+          <w:p>
+            <w:pPr>
+              <w:pStyle w:val="Prrafodelista"/>
+              <w:numPr>
+                <w:ilvl w:val="0"/>
+                <w:numId w:val="6"/>
+              </w:numPr>
+              <w:cnfStyle w:val="000000000000" w:firstRow="0" w:lastRow="0" w:firstColumn="0" w:lastColumn="0" w:oddVBand="0" w:evenVBand="0" w:oddHBand="0" w:evenHBand="0" w:firstRowFirstColumn="0" w:firstRowLastColumn="0" w:lastRowFirstColumn="0" w:lastRowLastColumn="0"/>
+            </w:pPr>
+            <w:r>
+              <w:t>Publicar los eventos de</w:t>
+            </w:r>
+            <w:r>
+              <w:t xml:space="preserve"> la parroquia</w:t>
+            </w:r>
+          </w:p>
+        </w:tc>
+      </w:tr>
+      <w:tr>
+        <w:trPr>
+          <w:cnfStyle w:val="000000100000" w:firstRow="0" w:lastRow="0" w:firstColumn="0" w:lastColumn="0" w:oddVBand="0" w:evenVBand="0" w:oddHBand="1" w:evenHBand="0" w:firstRowFirstColumn="0" w:firstRowLastColumn="0" w:lastRowFirstColumn="0" w:lastRowLastColumn="0"/>
+        </w:trPr>
+        <w:tc>
+          <w:tcPr>
+            <w:cnfStyle w:val="001000000000" w:firstRow="0" w:lastRow="0" w:firstColumn="1" w:lastColumn="0" w:oddVBand="0" w:evenVBand="0" w:oddHBand="0" w:evenHBand="0" w:firstRowFirstColumn="0" w:firstRowLastColumn="0" w:lastRowFirstColumn="0" w:lastRowLastColumn="0"/>
+            <w:tcW w:w="1555" w:type="dxa"/>
+            <w:vAlign w:val="center"/>
+          </w:tcPr>
+          <w:p>
+            <w:r>
+              <w:t>Contacto</w:t>
+            </w:r>
+          </w:p>
+        </w:tc>
+        <w:tc>
+          <w:tcPr>
+            <w:tcW w:w="6939" w:type="dxa"/>
+            <w:vAlign w:val="center"/>
+          </w:tcPr>
+          <w:p>
+            <w:pPr>
+              <w:pStyle w:val="Prrafodelista"/>
+              <w:numPr>
+                <w:ilvl w:val="0"/>
+                <w:numId w:val="7"/>
+              </w:numPr>
+              <w:cnfStyle w:val="000000100000" w:firstRow="0" w:lastRow="0" w:firstColumn="0" w:lastColumn="0" w:oddVBand="0" w:evenVBand="0" w:oddHBand="1" w:evenHBand="0" w:firstRowFirstColumn="0" w:firstRowLastColumn="0" w:lastRowFirstColumn="0" w:lastRowLastColumn="0"/>
+            </w:pPr>
+            <w:r>
+              <w:t>Recibir consultas sobre inscripciones</w:t>
+            </w:r>
+          </w:p>
+          <w:p>
+            <w:pPr>
+              <w:pStyle w:val="Prrafodelista"/>
+              <w:numPr>
+                <w:ilvl w:val="0"/>
+                <w:numId w:val="7"/>
+              </w:numPr>
+              <w:cnfStyle w:val="000000100000" w:firstRow="0" w:lastRow="0" w:firstColumn="0" w:lastColumn="0" w:oddVBand="0" w:evenVBand="0" w:oddHBand="1" w:evenHBand="0" w:firstRowFirstColumn="0" w:firstRowLastColumn="0" w:lastRowFirstColumn="0" w:lastRowLastColumn="0"/>
+            </w:pPr>
+            <w:r>
+              <w:t>Mostrar la ubicación del grupo</w:t>
+            </w:r>
+          </w:p>
+        </w:tc>
+      </w:tr>
+    </w:tbl>
+    <w:p>
+      <w:pPr>
+        <w:pStyle w:val="Ttulo1"/>
+      </w:pPr>
+      <w:bookmarkStart w:id="1" w:name="_Toc91630409"/>
+      <w:r>
         <w:t>Servicios incluidos</w:t>
       </w:r>
+      <w:bookmarkEnd w:id="1"/>
     </w:p>
     <w:p>
       <w:pPr>
@@ -265,88 +1639,109 @@
       <w:pPr>
         <w:pStyle w:val="Ttulo1"/>
       </w:pPr>
+      <w:bookmarkStart w:id="2" w:name="_Toc91630410"/>
       <w:r>
         <w:t>Tiempos y fases del proyecto</w:t>
       </w:r>
+      <w:bookmarkEnd w:id="2"/>
     </w:p>
     <w:p>
       <w:pPr>
         <w:pStyle w:val="Ttulo2"/>
       </w:pPr>
+      <w:bookmarkStart w:id="3" w:name="_Toc91630411"/>
       <w:r>
         <w:t>Fase de diseño</w:t>
       </w:r>
+      <w:bookmarkEnd w:id="3"/>
     </w:p>
     <w:p/>
     <w:p>
       <w:pPr>
         <w:pStyle w:val="Ttulo2"/>
       </w:pPr>
+      <w:bookmarkStart w:id="4" w:name="_Toc91630412"/>
       <w:r>
         <w:t>Fase estructural</w:t>
       </w:r>
+      <w:bookmarkEnd w:id="4"/>
     </w:p>
     <w:p/>
     <w:p>
       <w:pPr>
         <w:pStyle w:val="Ttulo2"/>
       </w:pPr>
+      <w:bookmarkStart w:id="5" w:name="_Toc91630413"/>
       <w:r>
         <w:t>Fase de construcción</w:t>
       </w:r>
+      <w:bookmarkEnd w:id="5"/>
     </w:p>
     <w:p/>
     <w:p>
       <w:pPr>
         <w:pStyle w:val="Ttulo2"/>
       </w:pPr>
+      <w:bookmarkStart w:id="6" w:name="_Toc91630414"/>
       <w:r>
         <w:t>Fase de pruebas</w:t>
       </w:r>
+      <w:bookmarkEnd w:id="6"/>
     </w:p>
     <w:p/>
     <w:p>
       <w:pPr>
         <w:pStyle w:val="Ttulo2"/>
       </w:pPr>
+      <w:bookmarkStart w:id="7" w:name="_Toc91630415"/>
       <w:r>
         <w:t>Fase de entrega y puesta en producción</w:t>
       </w:r>
+      <w:bookmarkEnd w:id="7"/>
     </w:p>
     <w:p>
       <w:pPr>
         <w:pStyle w:val="Ttulo1"/>
       </w:pPr>
+      <w:bookmarkStart w:id="8" w:name="_Toc91630416"/>
       <w:r>
         <w:t>Forma de pago</w:t>
       </w:r>
+      <w:bookmarkEnd w:id="8"/>
     </w:p>
     <w:p/>
     <w:p>
       <w:pPr>
         <w:pStyle w:val="Ttulo1"/>
       </w:pPr>
+      <w:bookmarkStart w:id="9" w:name="_Toc91630417"/>
       <w:r>
         <w:t>Garantías y soporte</w:t>
       </w:r>
+      <w:bookmarkEnd w:id="9"/>
     </w:p>
     <w:p/>
     <w:p>
       <w:pPr>
         <w:pStyle w:val="Ttulo1"/>
       </w:pPr>
+      <w:bookmarkStart w:id="10" w:name="_Toc91630418"/>
       <w:r>
         <w:t>Licencia y propiedad intelectual</w:t>
       </w:r>
+      <w:bookmarkEnd w:id="10"/>
     </w:p>
     <w:p/>
     <w:p>
       <w:pPr>
         <w:pStyle w:val="Ttulo1"/>
       </w:pPr>
-      <w:r>
+      <w:bookmarkStart w:id="11" w:name="_Toc91630419"/>
+      <w:r>
+        <w:lastRenderedPageBreak/>
         <w:t>Servicios externos</w:t>
       </w:r>
+      <w:bookmarkEnd w:id="11"/>
     </w:p>
     <w:p/>
     <w:sectPr>
@@ -510,8 +1905,569 @@
       </w:rPr>
     </w:lvl>
   </w:abstractNum>
+  <w:abstractNum w:abstractNumId="1" w15:restartNumberingAfterBreak="0">
+    <w:nsid w:val="0A767D70"/>
+    <w:multiLevelType w:val="hybridMultilevel"/>
+    <w:tmpl w:val="BE94E646"/>
+    <w:lvl w:ilvl="0" w:tplc="2C0A000F">
+      <w:start w:val="1"/>
+      <w:numFmt w:val="decimal"/>
+      <w:lvlText w:val="%1."/>
+      <w:lvlJc w:val="left"/>
+      <w:pPr>
+        <w:ind w:left="720" w:hanging="360"/>
+      </w:pPr>
+    </w:lvl>
+    <w:lvl w:ilvl="1" w:tplc="2C0A0019" w:tentative="1">
+      <w:start w:val="1"/>
+      <w:numFmt w:val="lowerLetter"/>
+      <w:lvlText w:val="%2."/>
+      <w:lvlJc w:val="left"/>
+      <w:pPr>
+        <w:ind w:left="1440" w:hanging="360"/>
+      </w:pPr>
+    </w:lvl>
+    <w:lvl w:ilvl="2" w:tplc="2C0A001B" w:tentative="1">
+      <w:start w:val="1"/>
+      <w:numFmt w:val="lowerRoman"/>
+      <w:lvlText w:val="%3."/>
+      <w:lvlJc w:val="right"/>
+      <w:pPr>
+        <w:ind w:left="2160" w:hanging="180"/>
+      </w:pPr>
+    </w:lvl>
+    <w:lvl w:ilvl="3" w:tplc="2C0A000F" w:tentative="1">
+      <w:start w:val="1"/>
+      <w:numFmt w:val="decimal"/>
+      <w:lvlText w:val="%4."/>
+      <w:lvlJc w:val="left"/>
+      <w:pPr>
+        <w:ind w:left="2880" w:hanging="360"/>
+      </w:pPr>
+    </w:lvl>
+    <w:lvl w:ilvl="4" w:tplc="2C0A0019" w:tentative="1">
+      <w:start w:val="1"/>
+      <w:numFmt w:val="lowerLetter"/>
+      <w:lvlText w:val="%5."/>
+      <w:lvlJc w:val="left"/>
+      <w:pPr>
+        <w:ind w:left="3600" w:hanging="360"/>
+      </w:pPr>
+    </w:lvl>
+    <w:lvl w:ilvl="5" w:tplc="2C0A001B" w:tentative="1">
+      <w:start w:val="1"/>
+      <w:numFmt w:val="lowerRoman"/>
+      <w:lvlText w:val="%6."/>
+      <w:lvlJc w:val="right"/>
+      <w:pPr>
+        <w:ind w:left="4320" w:hanging="180"/>
+      </w:pPr>
+    </w:lvl>
+    <w:lvl w:ilvl="6" w:tplc="2C0A000F" w:tentative="1">
+      <w:start w:val="1"/>
+      <w:numFmt w:val="decimal"/>
+      <w:lvlText w:val="%7."/>
+      <w:lvlJc w:val="left"/>
+      <w:pPr>
+        <w:ind w:left="5040" w:hanging="360"/>
+      </w:pPr>
+    </w:lvl>
+    <w:lvl w:ilvl="7" w:tplc="2C0A0019" w:tentative="1">
+      <w:start w:val="1"/>
+      <w:numFmt w:val="lowerLetter"/>
+      <w:lvlText w:val="%8."/>
+      <w:lvlJc w:val="left"/>
+      <w:pPr>
+        <w:ind w:left="5760" w:hanging="360"/>
+      </w:pPr>
+    </w:lvl>
+    <w:lvl w:ilvl="8" w:tplc="2C0A001B" w:tentative="1">
+      <w:start w:val="1"/>
+      <w:numFmt w:val="lowerRoman"/>
+      <w:lvlText w:val="%9."/>
+      <w:lvlJc w:val="right"/>
+      <w:pPr>
+        <w:ind w:left="6480" w:hanging="180"/>
+      </w:pPr>
+    </w:lvl>
+  </w:abstractNum>
+  <w:abstractNum w:abstractNumId="2" w15:restartNumberingAfterBreak="0">
+    <w:nsid w:val="0AE77A36"/>
+    <w:multiLevelType w:val="hybridMultilevel"/>
+    <w:tmpl w:val="86C00C20"/>
+    <w:lvl w:ilvl="0" w:tplc="2C0A0001">
+      <w:start w:val="1"/>
+      <w:numFmt w:val="bullet"/>
+      <w:lvlText w:val=""/>
+      <w:lvlJc w:val="left"/>
+      <w:pPr>
+        <w:ind w:left="720" w:hanging="360"/>
+      </w:pPr>
+      <w:rPr>
+        <w:rFonts w:ascii="Symbol" w:hAnsi="Symbol" w:hint="default"/>
+      </w:rPr>
+    </w:lvl>
+    <w:lvl w:ilvl="1" w:tplc="2C0A0003" w:tentative="1">
+      <w:start w:val="1"/>
+      <w:numFmt w:val="bullet"/>
+      <w:lvlText w:val="o"/>
+      <w:lvlJc w:val="left"/>
+      <w:pPr>
+        <w:ind w:left="1440" w:hanging="360"/>
+      </w:pPr>
+      <w:rPr>
+        <w:rFonts w:ascii="Courier New" w:hAnsi="Courier New" w:cs="Courier New" w:hint="default"/>
+      </w:rPr>
+    </w:lvl>
+    <w:lvl w:ilvl="2" w:tplc="2C0A0005" w:tentative="1">
+      <w:start w:val="1"/>
+      <w:numFmt w:val="bullet"/>
+      <w:lvlText w:val=""/>
+      <w:lvlJc w:val="left"/>
+      <w:pPr>
+        <w:ind w:left="2160" w:hanging="360"/>
+      </w:pPr>
+      <w:rPr>
+        <w:rFonts w:ascii="Wingdings" w:hAnsi="Wingdings" w:hint="default"/>
+      </w:rPr>
+    </w:lvl>
+    <w:lvl w:ilvl="3" w:tplc="2C0A0001" w:tentative="1">
+      <w:start w:val="1"/>
+      <w:numFmt w:val="bullet"/>
+      <w:lvlText w:val=""/>
+      <w:lvlJc w:val="left"/>
+      <w:pPr>
+        <w:ind w:left="2880" w:hanging="360"/>
+      </w:pPr>
+      <w:rPr>
+        <w:rFonts w:ascii="Symbol" w:hAnsi="Symbol" w:hint="default"/>
+      </w:rPr>
+    </w:lvl>
+    <w:lvl w:ilvl="4" w:tplc="2C0A0003" w:tentative="1">
+      <w:start w:val="1"/>
+      <w:numFmt w:val="bullet"/>
+      <w:lvlText w:val="o"/>
+      <w:lvlJc w:val="left"/>
+      <w:pPr>
+        <w:ind w:left="3600" w:hanging="360"/>
+      </w:pPr>
+      <w:rPr>
+        <w:rFonts w:ascii="Courier New" w:hAnsi="Courier New" w:cs="Courier New" w:hint="default"/>
+      </w:rPr>
+    </w:lvl>
+    <w:lvl w:ilvl="5" w:tplc="2C0A0005" w:tentative="1">
+      <w:start w:val="1"/>
+      <w:numFmt w:val="bullet"/>
+      <w:lvlText w:val=""/>
+      <w:lvlJc w:val="left"/>
+      <w:pPr>
+        <w:ind w:left="4320" w:hanging="360"/>
+      </w:pPr>
+      <w:rPr>
+        <w:rFonts w:ascii="Wingdings" w:hAnsi="Wingdings" w:hint="default"/>
+      </w:rPr>
+    </w:lvl>
+    <w:lvl w:ilvl="6" w:tplc="2C0A0001" w:tentative="1">
+      <w:start w:val="1"/>
+      <w:numFmt w:val="bullet"/>
+      <w:lvlText w:val=""/>
+      <w:lvlJc w:val="left"/>
+      <w:pPr>
+        <w:ind w:left="5040" w:hanging="360"/>
+      </w:pPr>
+      <w:rPr>
+        <w:rFonts w:ascii="Symbol" w:hAnsi="Symbol" w:hint="default"/>
+      </w:rPr>
+    </w:lvl>
+    <w:lvl w:ilvl="7" w:tplc="2C0A0003" w:tentative="1">
+      <w:start w:val="1"/>
+      <w:numFmt w:val="bullet"/>
+      <w:lvlText w:val="o"/>
+      <w:lvlJc w:val="left"/>
+      <w:pPr>
+        <w:ind w:left="5760" w:hanging="360"/>
+      </w:pPr>
+      <w:rPr>
+        <w:rFonts w:ascii="Courier New" w:hAnsi="Courier New" w:cs="Courier New" w:hint="default"/>
+      </w:rPr>
+    </w:lvl>
+    <w:lvl w:ilvl="8" w:tplc="2C0A0005" w:tentative="1">
+      <w:start w:val="1"/>
+      <w:numFmt w:val="bullet"/>
+      <w:lvlText w:val=""/>
+      <w:lvlJc w:val="left"/>
+      <w:pPr>
+        <w:ind w:left="6480" w:hanging="360"/>
+      </w:pPr>
+      <w:rPr>
+        <w:rFonts w:ascii="Wingdings" w:hAnsi="Wingdings" w:hint="default"/>
+      </w:rPr>
+    </w:lvl>
+  </w:abstractNum>
+  <w:abstractNum w:abstractNumId="3" w15:restartNumberingAfterBreak="0">
+    <w:nsid w:val="0ECD7039"/>
+    <w:multiLevelType w:val="hybridMultilevel"/>
+    <w:tmpl w:val="0E24E990"/>
+    <w:lvl w:ilvl="0" w:tplc="FFFFFFFF">
+      <w:start w:val="1"/>
+      <w:numFmt w:val="decimal"/>
+      <w:lvlText w:val="%1."/>
+      <w:lvlJc w:val="left"/>
+      <w:pPr>
+        <w:ind w:left="720" w:hanging="360"/>
+      </w:pPr>
+    </w:lvl>
+    <w:lvl w:ilvl="1" w:tplc="FFFFFFFF" w:tentative="1">
+      <w:start w:val="1"/>
+      <w:numFmt w:val="lowerLetter"/>
+      <w:lvlText w:val="%2."/>
+      <w:lvlJc w:val="left"/>
+      <w:pPr>
+        <w:ind w:left="1440" w:hanging="360"/>
+      </w:pPr>
+    </w:lvl>
+    <w:lvl w:ilvl="2" w:tplc="FFFFFFFF" w:tentative="1">
+      <w:start w:val="1"/>
+      <w:numFmt w:val="lowerRoman"/>
+      <w:lvlText w:val="%3."/>
+      <w:lvlJc w:val="right"/>
+      <w:pPr>
+        <w:ind w:left="2160" w:hanging="180"/>
+      </w:pPr>
+    </w:lvl>
+    <w:lvl w:ilvl="3" w:tplc="FFFFFFFF" w:tentative="1">
+      <w:start w:val="1"/>
+      <w:numFmt w:val="decimal"/>
+      <w:lvlText w:val="%4."/>
+      <w:lvlJc w:val="left"/>
+      <w:pPr>
+        <w:ind w:left="2880" w:hanging="360"/>
+      </w:pPr>
+    </w:lvl>
+    <w:lvl w:ilvl="4" w:tplc="FFFFFFFF" w:tentative="1">
+      <w:start w:val="1"/>
+      <w:numFmt w:val="lowerLetter"/>
+      <w:lvlText w:val="%5."/>
+      <w:lvlJc w:val="left"/>
+      <w:pPr>
+        <w:ind w:left="3600" w:hanging="360"/>
+      </w:pPr>
+    </w:lvl>
+    <w:lvl w:ilvl="5" w:tplc="FFFFFFFF" w:tentative="1">
+      <w:start w:val="1"/>
+      <w:numFmt w:val="lowerRoman"/>
+      <w:lvlText w:val="%6."/>
+      <w:lvlJc w:val="right"/>
+      <w:pPr>
+        <w:ind w:left="4320" w:hanging="180"/>
+      </w:pPr>
+    </w:lvl>
+    <w:lvl w:ilvl="6" w:tplc="FFFFFFFF" w:tentative="1">
+      <w:start w:val="1"/>
+      <w:numFmt w:val="decimal"/>
+      <w:lvlText w:val="%7."/>
+      <w:lvlJc w:val="left"/>
+      <w:pPr>
+        <w:ind w:left="5040" w:hanging="360"/>
+      </w:pPr>
+    </w:lvl>
+    <w:lvl w:ilvl="7" w:tplc="FFFFFFFF" w:tentative="1">
+      <w:start w:val="1"/>
+      <w:numFmt w:val="lowerLetter"/>
+      <w:lvlText w:val="%8."/>
+      <w:lvlJc w:val="left"/>
+      <w:pPr>
+        <w:ind w:left="5760" w:hanging="360"/>
+      </w:pPr>
+    </w:lvl>
+    <w:lvl w:ilvl="8" w:tplc="FFFFFFFF" w:tentative="1">
+      <w:start w:val="1"/>
+      <w:numFmt w:val="lowerRoman"/>
+      <w:lvlText w:val="%9."/>
+      <w:lvlJc w:val="right"/>
+      <w:pPr>
+        <w:ind w:left="6480" w:hanging="180"/>
+      </w:pPr>
+    </w:lvl>
+  </w:abstractNum>
+  <w:abstractNum w:abstractNumId="4" w15:restartNumberingAfterBreak="0">
+    <w:nsid w:val="282F3EA9"/>
+    <w:multiLevelType w:val="hybridMultilevel"/>
+    <w:tmpl w:val="0E24E990"/>
+    <w:lvl w:ilvl="0" w:tplc="FFFFFFFF">
+      <w:start w:val="1"/>
+      <w:numFmt w:val="decimal"/>
+      <w:lvlText w:val="%1."/>
+      <w:lvlJc w:val="left"/>
+      <w:pPr>
+        <w:ind w:left="720" w:hanging="360"/>
+      </w:pPr>
+    </w:lvl>
+    <w:lvl w:ilvl="1" w:tplc="FFFFFFFF" w:tentative="1">
+      <w:start w:val="1"/>
+      <w:numFmt w:val="lowerLetter"/>
+      <w:lvlText w:val="%2."/>
+      <w:lvlJc w:val="left"/>
+      <w:pPr>
+        <w:ind w:left="1440" w:hanging="360"/>
+      </w:pPr>
+    </w:lvl>
+    <w:lvl w:ilvl="2" w:tplc="FFFFFFFF" w:tentative="1">
+      <w:start w:val="1"/>
+      <w:numFmt w:val="lowerRoman"/>
+      <w:lvlText w:val="%3."/>
+      <w:lvlJc w:val="right"/>
+      <w:pPr>
+        <w:ind w:left="2160" w:hanging="180"/>
+      </w:pPr>
+    </w:lvl>
+    <w:lvl w:ilvl="3" w:tplc="FFFFFFFF" w:tentative="1">
+      <w:start w:val="1"/>
+      <w:numFmt w:val="decimal"/>
+      <w:lvlText w:val="%4."/>
+      <w:lvlJc w:val="left"/>
+      <w:pPr>
+        <w:ind w:left="2880" w:hanging="360"/>
+      </w:pPr>
+    </w:lvl>
+    <w:lvl w:ilvl="4" w:tplc="FFFFFFFF" w:tentative="1">
+      <w:start w:val="1"/>
+      <w:numFmt w:val="lowerLetter"/>
+      <w:lvlText w:val="%5."/>
+      <w:lvlJc w:val="left"/>
+      <w:pPr>
+        <w:ind w:left="3600" w:hanging="360"/>
+      </w:pPr>
+    </w:lvl>
+    <w:lvl w:ilvl="5" w:tplc="FFFFFFFF" w:tentative="1">
+      <w:start w:val="1"/>
+      <w:numFmt w:val="lowerRoman"/>
+      <w:lvlText w:val="%6."/>
+      <w:lvlJc w:val="right"/>
+      <w:pPr>
+        <w:ind w:left="4320" w:hanging="180"/>
+      </w:pPr>
+    </w:lvl>
+    <w:lvl w:ilvl="6" w:tplc="FFFFFFFF" w:tentative="1">
+      <w:start w:val="1"/>
+      <w:numFmt w:val="decimal"/>
+      <w:lvlText w:val="%7."/>
+      <w:lvlJc w:val="left"/>
+      <w:pPr>
+        <w:ind w:left="5040" w:hanging="360"/>
+      </w:pPr>
+    </w:lvl>
+    <w:lvl w:ilvl="7" w:tplc="FFFFFFFF" w:tentative="1">
+      <w:start w:val="1"/>
+      <w:numFmt w:val="lowerLetter"/>
+      <w:lvlText w:val="%8."/>
+      <w:lvlJc w:val="left"/>
+      <w:pPr>
+        <w:ind w:left="5760" w:hanging="360"/>
+      </w:pPr>
+    </w:lvl>
+    <w:lvl w:ilvl="8" w:tplc="FFFFFFFF" w:tentative="1">
+      <w:start w:val="1"/>
+      <w:numFmt w:val="lowerRoman"/>
+      <w:lvlText w:val="%9."/>
+      <w:lvlJc w:val="right"/>
+      <w:pPr>
+        <w:ind w:left="6480" w:hanging="180"/>
+      </w:pPr>
+    </w:lvl>
+  </w:abstractNum>
+  <w:abstractNum w:abstractNumId="5" w15:restartNumberingAfterBreak="0">
+    <w:nsid w:val="61345B89"/>
+    <w:multiLevelType w:val="hybridMultilevel"/>
+    <w:tmpl w:val="7652AB34"/>
+    <w:lvl w:ilvl="0" w:tplc="FFFFFFFF">
+      <w:start w:val="1"/>
+      <w:numFmt w:val="decimal"/>
+      <w:lvlText w:val="%1."/>
+      <w:lvlJc w:val="left"/>
+      <w:pPr>
+        <w:ind w:left="720" w:hanging="360"/>
+      </w:pPr>
+    </w:lvl>
+    <w:lvl w:ilvl="1" w:tplc="2C0A0019" w:tentative="1">
+      <w:start w:val="1"/>
+      <w:numFmt w:val="lowerLetter"/>
+      <w:lvlText w:val="%2."/>
+      <w:lvlJc w:val="left"/>
+      <w:pPr>
+        <w:ind w:left="1440" w:hanging="360"/>
+      </w:pPr>
+    </w:lvl>
+    <w:lvl w:ilvl="2" w:tplc="2C0A001B" w:tentative="1">
+      <w:start w:val="1"/>
+      <w:numFmt w:val="lowerRoman"/>
+      <w:lvlText w:val="%3."/>
+      <w:lvlJc w:val="right"/>
+      <w:pPr>
+        <w:ind w:left="2160" w:hanging="180"/>
+      </w:pPr>
+    </w:lvl>
+    <w:lvl w:ilvl="3" w:tplc="2C0A000F" w:tentative="1">
+      <w:start w:val="1"/>
+      <w:numFmt w:val="decimal"/>
+      <w:lvlText w:val="%4."/>
+      <w:lvlJc w:val="left"/>
+      <w:pPr>
+        <w:ind w:left="2880" w:hanging="360"/>
+      </w:pPr>
+    </w:lvl>
+    <w:lvl w:ilvl="4" w:tplc="2C0A0019" w:tentative="1">
+      <w:start w:val="1"/>
+      <w:numFmt w:val="lowerLetter"/>
+      <w:lvlText w:val="%5."/>
+      <w:lvlJc w:val="left"/>
+      <w:pPr>
+        <w:ind w:left="3600" w:hanging="360"/>
+      </w:pPr>
+    </w:lvl>
+    <w:lvl w:ilvl="5" w:tplc="2C0A001B" w:tentative="1">
+      <w:start w:val="1"/>
+      <w:numFmt w:val="lowerRoman"/>
+      <w:lvlText w:val="%6."/>
+      <w:lvlJc w:val="right"/>
+      <w:pPr>
+        <w:ind w:left="4320" w:hanging="180"/>
+      </w:pPr>
+    </w:lvl>
+    <w:lvl w:ilvl="6" w:tplc="2C0A000F" w:tentative="1">
+      <w:start w:val="1"/>
+      <w:numFmt w:val="decimal"/>
+      <w:lvlText w:val="%7."/>
+      <w:lvlJc w:val="left"/>
+      <w:pPr>
+        <w:ind w:left="5040" w:hanging="360"/>
+      </w:pPr>
+    </w:lvl>
+    <w:lvl w:ilvl="7" w:tplc="2C0A0019" w:tentative="1">
+      <w:start w:val="1"/>
+      <w:numFmt w:val="lowerLetter"/>
+      <w:lvlText w:val="%8."/>
+      <w:lvlJc w:val="left"/>
+      <w:pPr>
+        <w:ind w:left="5760" w:hanging="360"/>
+      </w:pPr>
+    </w:lvl>
+    <w:lvl w:ilvl="8" w:tplc="2C0A001B" w:tentative="1">
+      <w:start w:val="1"/>
+      <w:numFmt w:val="lowerRoman"/>
+      <w:lvlText w:val="%9."/>
+      <w:lvlJc w:val="right"/>
+      <w:pPr>
+        <w:ind w:left="6480" w:hanging="180"/>
+      </w:pPr>
+    </w:lvl>
+  </w:abstractNum>
+  <w:abstractNum w:abstractNumId="6" w15:restartNumberingAfterBreak="0">
+    <w:nsid w:val="7BD56F1A"/>
+    <w:multiLevelType w:val="hybridMultilevel"/>
+    <w:tmpl w:val="BE94E646"/>
+    <w:lvl w:ilvl="0" w:tplc="FFFFFFFF">
+      <w:start w:val="1"/>
+      <w:numFmt w:val="decimal"/>
+      <w:lvlText w:val="%1."/>
+      <w:lvlJc w:val="left"/>
+      <w:pPr>
+        <w:ind w:left="720" w:hanging="360"/>
+      </w:pPr>
+    </w:lvl>
+    <w:lvl w:ilvl="1" w:tplc="FFFFFFFF" w:tentative="1">
+      <w:start w:val="1"/>
+      <w:numFmt w:val="lowerLetter"/>
+      <w:lvlText w:val="%2."/>
+      <w:lvlJc w:val="left"/>
+      <w:pPr>
+        <w:ind w:left="1440" w:hanging="360"/>
+      </w:pPr>
+    </w:lvl>
+    <w:lvl w:ilvl="2" w:tplc="FFFFFFFF" w:tentative="1">
+      <w:start w:val="1"/>
+      <w:numFmt w:val="lowerRoman"/>
+      <w:lvlText w:val="%3."/>
+      <w:lvlJc w:val="right"/>
+      <w:pPr>
+        <w:ind w:left="2160" w:hanging="180"/>
+      </w:pPr>
+    </w:lvl>
+    <w:lvl w:ilvl="3" w:tplc="FFFFFFFF" w:tentative="1">
+      <w:start w:val="1"/>
+      <w:numFmt w:val="decimal"/>
+      <w:lvlText w:val="%4."/>
+      <w:lvlJc w:val="left"/>
+      <w:pPr>
+        <w:ind w:left="2880" w:hanging="360"/>
+      </w:pPr>
+    </w:lvl>
+    <w:lvl w:ilvl="4" w:tplc="FFFFFFFF" w:tentative="1">
+      <w:start w:val="1"/>
+      <w:numFmt w:val="lowerLetter"/>
+      <w:lvlText w:val="%5."/>
+      <w:lvlJc w:val="left"/>
+      <w:pPr>
+        <w:ind w:left="3600" w:hanging="360"/>
+      </w:pPr>
+    </w:lvl>
+    <w:lvl w:ilvl="5" w:tplc="FFFFFFFF" w:tentative="1">
+      <w:start w:val="1"/>
+      <w:numFmt w:val="lowerRoman"/>
+      <w:lvlText w:val="%6."/>
+      <w:lvlJc w:val="right"/>
+      <w:pPr>
+        <w:ind w:left="4320" w:hanging="180"/>
+      </w:pPr>
+    </w:lvl>
+    <w:lvl w:ilvl="6" w:tplc="FFFFFFFF" w:tentative="1">
+      <w:start w:val="1"/>
+      <w:numFmt w:val="decimal"/>
+      <w:lvlText w:val="%7."/>
+      <w:lvlJc w:val="left"/>
+      <w:pPr>
+        <w:ind w:left="5040" w:hanging="360"/>
+      </w:pPr>
+    </w:lvl>
+    <w:lvl w:ilvl="7" w:tplc="FFFFFFFF" w:tentative="1">
+      <w:start w:val="1"/>
+      <w:numFmt w:val="lowerLetter"/>
+      <w:lvlText w:val="%8."/>
+      <w:lvlJc w:val="left"/>
+      <w:pPr>
+        <w:ind w:left="5760" w:hanging="360"/>
+      </w:pPr>
+    </w:lvl>
+    <w:lvl w:ilvl="8" w:tplc="FFFFFFFF" w:tentative="1">
+      <w:start w:val="1"/>
+      <w:numFmt w:val="lowerRoman"/>
+      <w:lvlText w:val="%9."/>
+      <w:lvlJc w:val="right"/>
+      <w:pPr>
+        <w:ind w:left="6480" w:hanging="180"/>
+      </w:pPr>
+    </w:lvl>
+  </w:abstractNum>
   <w:num w:numId="1">
     <w:abstractNumId w:val="0"/>
+  </w:num>
+  <w:num w:numId="2">
+    <w:abstractNumId w:val="2"/>
+  </w:num>
+  <w:num w:numId="3">
+    <w:abstractNumId w:val="1"/>
+  </w:num>
+  <w:num w:numId="4">
+    <w:abstractNumId w:val="6"/>
+  </w:num>
+  <w:num w:numId="5">
+    <w:abstractNumId w:val="5"/>
+  </w:num>
+  <w:num w:numId="6">
+    <w:abstractNumId w:val="3"/>
+  </w:num>
+  <w:num w:numId="7">
+    <w:abstractNumId w:val="4"/>
   </w:num>
 </w:numbering>
 </file>
@@ -1061,6 +3017,434 @@
       <w:lang w:eastAsia="es-AR"/>
     </w:rPr>
   </w:style>
+  <w:style w:type="paragraph" w:styleId="TtuloTDC">
+    <w:name w:val="TOC Heading"/>
+    <w:basedOn w:val="Ttulo1"/>
+    <w:next w:val="Normal"/>
+    <w:uiPriority w:val="39"/>
+    <w:unhideWhenUsed/>
+    <w:qFormat/>
+    <w:rsid w:val="008A0344"/>
+    <w:pPr>
+      <w:outlineLvl w:val="9"/>
+    </w:pPr>
+    <w:rPr>
+      <w:lang w:eastAsia="es-AR"/>
+    </w:rPr>
+  </w:style>
+  <w:style w:type="paragraph" w:styleId="TDC1">
+    <w:name w:val="toc 1"/>
+    <w:basedOn w:val="Normal"/>
+    <w:next w:val="Normal"/>
+    <w:autoRedefine/>
+    <w:uiPriority w:val="39"/>
+    <w:unhideWhenUsed/>
+    <w:rsid w:val="008A0344"/>
+    <w:pPr>
+      <w:spacing w:after="100"/>
+    </w:pPr>
+  </w:style>
+  <w:style w:type="paragraph" w:styleId="TDC2">
+    <w:name w:val="toc 2"/>
+    <w:basedOn w:val="Normal"/>
+    <w:next w:val="Normal"/>
+    <w:autoRedefine/>
+    <w:uiPriority w:val="39"/>
+    <w:unhideWhenUsed/>
+    <w:rsid w:val="008A0344"/>
+    <w:pPr>
+      <w:spacing w:after="100"/>
+      <w:ind w:left="220"/>
+    </w:pPr>
+  </w:style>
+  <w:style w:type="character" w:styleId="Hipervnculo">
+    <w:name w:val="Hyperlink"/>
+    <w:basedOn w:val="Fuentedeprrafopredeter"/>
+    <w:uiPriority w:val="99"/>
+    <w:unhideWhenUsed/>
+    <w:rsid w:val="008A0344"/>
+    <w:rPr>
+      <w:color w:val="0563C1" w:themeColor="hyperlink"/>
+      <w:u w:val="single"/>
+    </w:rPr>
+  </w:style>
+  <w:style w:type="paragraph" w:styleId="Prrafodelista">
+    <w:name w:val="List Paragraph"/>
+    <w:basedOn w:val="Normal"/>
+    <w:uiPriority w:val="34"/>
+    <w:qFormat/>
+    <w:rsid w:val="00F47631"/>
+    <w:pPr>
+      <w:ind w:left="720"/>
+      <w:contextualSpacing/>
+    </w:pPr>
+  </w:style>
+  <w:style w:type="table" w:styleId="Tablaconcuadrcula">
+    <w:name w:val="Table Grid"/>
+    <w:basedOn w:val="Tablanormal"/>
+    <w:uiPriority w:val="39"/>
+    <w:rsid w:val="00401EDA"/>
+    <w:pPr>
+      <w:spacing w:after="0" w:line="240" w:lineRule="auto"/>
+    </w:pPr>
+    <w:tblPr>
+      <w:tblBorders>
+        <w:top w:val="single" w:sz="4" w:space="0" w:color="auto"/>
+        <w:left w:val="single" w:sz="4" w:space="0" w:color="auto"/>
+        <w:bottom w:val="single" w:sz="4" w:space="0" w:color="auto"/>
+        <w:right w:val="single" w:sz="4" w:space="0" w:color="auto"/>
+        <w:insideH w:val="single" w:sz="4" w:space="0" w:color="auto"/>
+        <w:insideV w:val="single" w:sz="4" w:space="0" w:color="auto"/>
+      </w:tblBorders>
+    </w:tblPr>
+  </w:style>
+  <w:style w:type="table" w:styleId="Tabladecuadrcula3">
+    <w:name w:val="Grid Table 3"/>
+    <w:basedOn w:val="Tablanormal"/>
+    <w:uiPriority w:val="48"/>
+    <w:rsid w:val="00EF4ECD"/>
+    <w:pPr>
+      <w:spacing w:after="0" w:line="240" w:lineRule="auto"/>
+    </w:pPr>
+    <w:tblPr>
+      <w:tblStyleRowBandSize w:val="1"/>
+      <w:tblStyleColBandSize w:val="1"/>
+      <w:tblBorders>
+        <w:top w:val="single" w:sz="4" w:space="0" w:color="666666" w:themeColor="text1" w:themeTint="99"/>
+        <w:left w:val="single" w:sz="4" w:space="0" w:color="666666" w:themeColor="text1" w:themeTint="99"/>
+        <w:bottom w:val="single" w:sz="4" w:space="0" w:color="666666" w:themeColor="text1" w:themeTint="99"/>
+        <w:right w:val="single" w:sz="4" w:space="0" w:color="666666" w:themeColor="text1" w:themeTint="99"/>
+        <w:insideH w:val="single" w:sz="4" w:space="0" w:color="666666" w:themeColor="text1" w:themeTint="99"/>
+        <w:insideV w:val="single" w:sz="4" w:space="0" w:color="666666" w:themeColor="text1" w:themeTint="99"/>
+      </w:tblBorders>
+    </w:tblPr>
+    <w:tblStylePr w:type="firstRow">
+      <w:rPr>
+        <w:b/>
+        <w:bCs/>
+      </w:rPr>
+      <w:tblPr/>
+      <w:tcPr>
+        <w:tcBorders>
+          <w:top w:val="nil"/>
+          <w:left w:val="nil"/>
+          <w:right w:val="nil"/>
+          <w:insideH w:val="nil"/>
+          <w:insideV w:val="nil"/>
+        </w:tcBorders>
+        <w:shd w:val="clear" w:color="auto" w:fill="FFFFFF" w:themeFill="background1"/>
+      </w:tcPr>
+    </w:tblStylePr>
+    <w:tblStylePr w:type="lastRow">
+      <w:rPr>
+        <w:b/>
+        <w:bCs/>
+      </w:rPr>
+      <w:tblPr/>
+      <w:tcPr>
+        <w:tcBorders>
+          <w:left w:val="nil"/>
+          <w:bottom w:val="nil"/>
+          <w:right w:val="nil"/>
+          <w:insideH w:val="nil"/>
+          <w:insideV w:val="nil"/>
+        </w:tcBorders>
+        <w:shd w:val="clear" w:color="auto" w:fill="FFFFFF" w:themeFill="background1"/>
+      </w:tcPr>
+    </w:tblStylePr>
+    <w:tblStylePr w:type="firstCol">
+      <w:pPr>
+        <w:jc w:val="right"/>
+      </w:pPr>
+      <w:rPr>
+        <w:i/>
+        <w:iCs/>
+      </w:rPr>
+      <w:tblPr/>
+      <w:tcPr>
+        <w:tcBorders>
+          <w:top w:val="nil"/>
+          <w:left w:val="nil"/>
+          <w:bottom w:val="nil"/>
+          <w:insideH w:val="nil"/>
+          <w:insideV w:val="nil"/>
+        </w:tcBorders>
+        <w:shd w:val="clear" w:color="auto" w:fill="FFFFFF" w:themeFill="background1"/>
+      </w:tcPr>
+    </w:tblStylePr>
+    <w:tblStylePr w:type="lastCol">
+      <w:rPr>
+        <w:i/>
+        <w:iCs/>
+      </w:rPr>
+      <w:tblPr/>
+      <w:tcPr>
+        <w:tcBorders>
+          <w:top w:val="nil"/>
+          <w:bottom w:val="nil"/>
+          <w:right w:val="nil"/>
+          <w:insideH w:val="nil"/>
+          <w:insideV w:val="nil"/>
+        </w:tcBorders>
+        <w:shd w:val="clear" w:color="auto" w:fill="FFFFFF" w:themeFill="background1"/>
+      </w:tcPr>
+    </w:tblStylePr>
+    <w:tblStylePr w:type="band1Vert">
+      <w:tblPr/>
+      <w:tcPr>
+        <w:shd w:val="clear" w:color="auto" w:fill="CCCCCC" w:themeFill="text1" w:themeFillTint="33"/>
+      </w:tcPr>
+    </w:tblStylePr>
+    <w:tblStylePr w:type="band1Horz">
+      <w:tblPr/>
+      <w:tcPr>
+        <w:shd w:val="clear" w:color="auto" w:fill="CCCCCC" w:themeFill="text1" w:themeFillTint="33"/>
+      </w:tcPr>
+    </w:tblStylePr>
+    <w:tblStylePr w:type="neCell">
+      <w:tblPr/>
+      <w:tcPr>
+        <w:tcBorders>
+          <w:bottom w:val="single" w:sz="4" w:space="0" w:color="666666" w:themeColor="text1" w:themeTint="99"/>
+        </w:tcBorders>
+      </w:tcPr>
+    </w:tblStylePr>
+    <w:tblStylePr w:type="nwCell">
+      <w:tblPr/>
+      <w:tcPr>
+        <w:tcBorders>
+          <w:bottom w:val="single" w:sz="4" w:space="0" w:color="666666" w:themeColor="text1" w:themeTint="99"/>
+        </w:tcBorders>
+      </w:tcPr>
+    </w:tblStylePr>
+    <w:tblStylePr w:type="seCell">
+      <w:tblPr/>
+      <w:tcPr>
+        <w:tcBorders>
+          <w:top w:val="single" w:sz="4" w:space="0" w:color="666666" w:themeColor="text1" w:themeTint="99"/>
+        </w:tcBorders>
+      </w:tcPr>
+    </w:tblStylePr>
+    <w:tblStylePr w:type="swCell">
+      <w:tblPr/>
+      <w:tcPr>
+        <w:tcBorders>
+          <w:top w:val="single" w:sz="4" w:space="0" w:color="666666" w:themeColor="text1" w:themeTint="99"/>
+        </w:tcBorders>
+      </w:tcPr>
+    </w:tblStylePr>
+  </w:style>
+  <w:style w:type="table" w:styleId="Tabladecuadrcula2">
+    <w:name w:val="Grid Table 2"/>
+    <w:basedOn w:val="Tablanormal"/>
+    <w:uiPriority w:val="47"/>
+    <w:rsid w:val="00EF4ECD"/>
+    <w:pPr>
+      <w:spacing w:after="0" w:line="240" w:lineRule="auto"/>
+    </w:pPr>
+    <w:tblPr>
+      <w:tblStyleRowBandSize w:val="1"/>
+      <w:tblStyleColBandSize w:val="1"/>
+      <w:tblBorders>
+        <w:top w:val="single" w:sz="2" w:space="0" w:color="666666" w:themeColor="text1" w:themeTint="99"/>
+        <w:bottom w:val="single" w:sz="2" w:space="0" w:color="666666" w:themeColor="text1" w:themeTint="99"/>
+        <w:insideH w:val="single" w:sz="2" w:space="0" w:color="666666" w:themeColor="text1" w:themeTint="99"/>
+        <w:insideV w:val="single" w:sz="2" w:space="0" w:color="666666" w:themeColor="text1" w:themeTint="99"/>
+      </w:tblBorders>
+    </w:tblPr>
+    <w:tblStylePr w:type="firstRow">
+      <w:rPr>
+        <w:b/>
+        <w:bCs/>
+      </w:rPr>
+      <w:tblPr/>
+      <w:tcPr>
+        <w:tcBorders>
+          <w:top w:val="nil"/>
+          <w:bottom w:val="single" w:sz="12" w:space="0" w:color="666666" w:themeColor="text1" w:themeTint="99"/>
+          <w:insideH w:val="nil"/>
+          <w:insideV w:val="nil"/>
+        </w:tcBorders>
+        <w:shd w:val="clear" w:color="auto" w:fill="FFFFFF" w:themeFill="background1"/>
+      </w:tcPr>
+    </w:tblStylePr>
+    <w:tblStylePr w:type="lastRow">
+      <w:rPr>
+        <w:b/>
+        <w:bCs/>
+      </w:rPr>
+      <w:tblPr/>
+      <w:tcPr>
+        <w:tcBorders>
+          <w:top w:val="double" w:sz="2" w:space="0" w:color="666666" w:themeColor="text1" w:themeTint="99"/>
+          <w:bottom w:val="nil"/>
+          <w:insideH w:val="nil"/>
+          <w:insideV w:val="nil"/>
+        </w:tcBorders>
+        <w:shd w:val="clear" w:color="auto" w:fill="FFFFFF" w:themeFill="background1"/>
+      </w:tcPr>
+    </w:tblStylePr>
+    <w:tblStylePr w:type="firstCol">
+      <w:rPr>
+        <w:b/>
+        <w:bCs/>
+      </w:rPr>
+    </w:tblStylePr>
+    <w:tblStylePr w:type="lastCol">
+      <w:rPr>
+        <w:b/>
+        <w:bCs/>
+      </w:rPr>
+    </w:tblStylePr>
+    <w:tblStylePr w:type="band1Vert">
+      <w:tblPr/>
+      <w:tcPr>
+        <w:shd w:val="clear" w:color="auto" w:fill="CCCCCC" w:themeFill="text1" w:themeFillTint="33"/>
+      </w:tcPr>
+    </w:tblStylePr>
+    <w:tblStylePr w:type="band1Horz">
+      <w:tblPr/>
+      <w:tcPr>
+        <w:shd w:val="clear" w:color="auto" w:fill="CCCCCC" w:themeFill="text1" w:themeFillTint="33"/>
+      </w:tcPr>
+    </w:tblStylePr>
+  </w:style>
+  <w:style w:type="table" w:styleId="Tablaconcuadrcula3-nfasis3">
+    <w:name w:val="Grid Table 3 Accent 3"/>
+    <w:basedOn w:val="Tablanormal"/>
+    <w:uiPriority w:val="48"/>
+    <w:rsid w:val="00EF4ECD"/>
+    <w:pPr>
+      <w:spacing w:after="0" w:line="240" w:lineRule="auto"/>
+    </w:pPr>
+    <w:tblPr>
+      <w:tblStyleRowBandSize w:val="1"/>
+      <w:tblStyleColBandSize w:val="1"/>
+      <w:tblBorders>
+        <w:top w:val="single" w:sz="4" w:space="0" w:color="C9C9C9" w:themeColor="accent3" w:themeTint="99"/>
+        <w:left w:val="single" w:sz="4" w:space="0" w:color="C9C9C9" w:themeColor="accent3" w:themeTint="99"/>
+        <w:bottom w:val="single" w:sz="4" w:space="0" w:color="C9C9C9" w:themeColor="accent3" w:themeTint="99"/>
+        <w:right w:val="single" w:sz="4" w:space="0" w:color="C9C9C9" w:themeColor="accent3" w:themeTint="99"/>
+        <w:insideH w:val="single" w:sz="4" w:space="0" w:color="C9C9C9" w:themeColor="accent3" w:themeTint="99"/>
+        <w:insideV w:val="single" w:sz="4" w:space="0" w:color="C9C9C9" w:themeColor="accent3" w:themeTint="99"/>
+      </w:tblBorders>
+    </w:tblPr>
+    <w:tblStylePr w:type="firstRow">
+      <w:rPr>
+        <w:b/>
+        <w:bCs/>
+      </w:rPr>
+      <w:tblPr/>
+      <w:tcPr>
+        <w:tcBorders>
+          <w:top w:val="nil"/>
+          <w:left w:val="nil"/>
+          <w:right w:val="nil"/>
+          <w:insideH w:val="nil"/>
+          <w:insideV w:val="nil"/>
+        </w:tcBorders>
+        <w:shd w:val="clear" w:color="auto" w:fill="FFFFFF" w:themeFill="background1"/>
+      </w:tcPr>
+    </w:tblStylePr>
+    <w:tblStylePr w:type="lastRow">
+      <w:rPr>
+        <w:b/>
+        <w:bCs/>
+      </w:rPr>
+      <w:tblPr/>
+      <w:tcPr>
+        <w:tcBorders>
+          <w:left w:val="nil"/>
+          <w:bottom w:val="nil"/>
+          <w:right w:val="nil"/>
+          <w:insideH w:val="nil"/>
+          <w:insideV w:val="nil"/>
+        </w:tcBorders>
+        <w:shd w:val="clear" w:color="auto" w:fill="FFFFFF" w:themeFill="background1"/>
+      </w:tcPr>
+    </w:tblStylePr>
+    <w:tblStylePr w:type="firstCol">
+      <w:pPr>
+        <w:jc w:val="right"/>
+      </w:pPr>
+      <w:rPr>
+        <w:i/>
+        <w:iCs/>
+      </w:rPr>
+      <w:tblPr/>
+      <w:tcPr>
+        <w:tcBorders>
+          <w:top w:val="nil"/>
+          <w:left w:val="nil"/>
+          <w:bottom w:val="nil"/>
+          <w:insideH w:val="nil"/>
+          <w:insideV w:val="nil"/>
+        </w:tcBorders>
+        <w:shd w:val="clear" w:color="auto" w:fill="FFFFFF" w:themeFill="background1"/>
+      </w:tcPr>
+    </w:tblStylePr>
+    <w:tblStylePr w:type="lastCol">
+      <w:rPr>
+        <w:i/>
+        <w:iCs/>
+      </w:rPr>
+      <w:tblPr/>
+      <w:tcPr>
+        <w:tcBorders>
+          <w:top w:val="nil"/>
+          <w:bottom w:val="nil"/>
+          <w:right w:val="nil"/>
+          <w:insideH w:val="nil"/>
+          <w:insideV w:val="nil"/>
+        </w:tcBorders>
+        <w:shd w:val="clear" w:color="auto" w:fill="FFFFFF" w:themeFill="background1"/>
+      </w:tcPr>
+    </w:tblStylePr>
+    <w:tblStylePr w:type="band1Vert">
+      <w:tblPr/>
+      <w:tcPr>
+        <w:shd w:val="clear" w:color="auto" w:fill="EDEDED" w:themeFill="accent3" w:themeFillTint="33"/>
+      </w:tcPr>
+    </w:tblStylePr>
+    <w:tblStylePr w:type="band1Horz">
+      <w:tblPr/>
+      <w:tcPr>
+        <w:shd w:val="clear" w:color="auto" w:fill="EDEDED" w:themeFill="accent3" w:themeFillTint="33"/>
+      </w:tcPr>
+    </w:tblStylePr>
+    <w:tblStylePr w:type="neCell">
+      <w:tblPr/>
+      <w:tcPr>
+        <w:tcBorders>
+          <w:bottom w:val="single" w:sz="4" w:space="0" w:color="C9C9C9" w:themeColor="accent3" w:themeTint="99"/>
+        </w:tcBorders>
+      </w:tcPr>
+    </w:tblStylePr>
+    <w:tblStylePr w:type="nwCell">
+      <w:tblPr/>
+      <w:tcPr>
+        <w:tcBorders>
+          <w:bottom w:val="single" w:sz="4" w:space="0" w:color="C9C9C9" w:themeColor="accent3" w:themeTint="99"/>
+        </w:tcBorders>
+      </w:tcPr>
+    </w:tblStylePr>
+    <w:tblStylePr w:type="seCell">
+      <w:tblPr/>
+      <w:tcPr>
+        <w:tcBorders>
+          <w:top w:val="single" w:sz="4" w:space="0" w:color="C9C9C9" w:themeColor="accent3" w:themeTint="99"/>
+        </w:tcBorders>
+      </w:tcPr>
+    </w:tblStylePr>
+    <w:tblStylePr w:type="swCell">
+      <w:tblPr/>
+      <w:tcPr>
+        <w:tcBorders>
+          <w:top w:val="single" w:sz="4" w:space="0" w:color="C9C9C9" w:themeColor="accent3" w:themeTint="99"/>
+        </w:tcBorders>
+      </w:tcPr>
+    </w:tblStylePr>
+  </w:style>
 </w:styles>
 </file>
 
@@ -1357,4 +3741,16 @@
     </a:ext>
   </a:extLst>
 </a:theme>
+</file>
+
+<file path=customXml/item1.xml><?xml version="1.0" encoding="utf-8"?>
+<b:Sources xmlns:b="http://schemas.openxmlformats.org/officeDocument/2006/bibliography" xmlns="http://schemas.openxmlformats.org/officeDocument/2006/bibliography" SelectedStyle="\APASixthEditionOfficeOnline.xsl" StyleName="APA" Version="6"/>
+</file>
+
+<file path=customXml/itemProps1.xml><?xml version="1.0" encoding="utf-8"?>
+<ds:datastoreItem xmlns:ds="http://schemas.openxmlformats.org/officeDocument/2006/customXml" ds:itemID="{8DC57240-FC95-4FE2-8EA3-2D505E17F5D5}">
+  <ds:schemaRefs>
+    <ds:schemaRef ds:uri="http://schemas.openxmlformats.org/officeDocument/2006/bibliography"/>
+  </ds:schemaRefs>
+</ds:datastoreItem>
 </file>
</xml_diff>